<commit_message>
Reordered OELLCP cases and added new documents
</commit_message>
<xml_diff>
--- a/3x3x3/wvls.docx
+++ b/3x3x3/wvls.docx
@@ -56,6 +56,8 @@
           <w:u w:val="none"/>
         </w:rPr>
       </w:pPr>
+      <w:bookmarkStart w:id="0" w:name="_GoBack"/>
+      <w:bookmarkEnd w:id="0"/>
     </w:p>
     <w:tbl>
       <w:tblPr>
@@ -104,7 +106,7 @@
                 <w:szCs w:val="19"/>
               </w:rPr>
               <w:drawing>
-                <wp:inline distT="0" distB="0" distL="0" distR="0" wp14:anchorId="0EBF9FED" wp14:editId="6867097B">
+                <wp:inline distT="0" distB="0" distL="0" distR="0" wp14:anchorId="39DA267F" wp14:editId="0103ADBB">
                   <wp:extent cx="955040" cy="955040"/>
                   <wp:effectExtent l="0" t="0" r="0" b="0"/>
                   <wp:docPr id="291" name="Picture 291" descr="C:\Users\Valued Customer\Documents\GitHub\sa967st.github.io\images\wvls_ll\A1.png"/>
@@ -220,7 +222,7 @@
                 <w:szCs w:val="19"/>
               </w:rPr>
               <w:drawing>
-                <wp:inline distT="0" distB="0" distL="0" distR="0" wp14:anchorId="53E3B156" wp14:editId="61172188">
+                <wp:inline distT="0" distB="0" distL="0" distR="0" wp14:anchorId="052C9F60" wp14:editId="1BEAE172">
                   <wp:extent cx="955040" cy="955040"/>
                   <wp:effectExtent l="0" t="0" r="0" b="0"/>
                   <wp:docPr id="292" name="Picture 292" descr="C:\Users\Valued Customer\Documents\GitHub\sa967st.github.io\images\wvls_ll\A2.png"/>
@@ -336,7 +338,7 @@
                 <w:szCs w:val="19"/>
               </w:rPr>
               <w:drawing>
-                <wp:inline distT="0" distB="0" distL="0" distR="0" wp14:anchorId="4F6E50D2" wp14:editId="561F7023">
+                <wp:inline distT="0" distB="0" distL="0" distR="0" wp14:anchorId="1CD7A0E6" wp14:editId="174460E0">
                   <wp:extent cx="955040" cy="955040"/>
                   <wp:effectExtent l="0" t="0" r="0" b="0"/>
                   <wp:docPr id="293" name="Picture 293" descr="C:\Users\Valued Customer\Documents\GitHub\sa967st.github.io\images\wvls_ll\A3.png"/>
@@ -452,7 +454,7 @@
                 <w:szCs w:val="19"/>
               </w:rPr>
               <w:drawing>
-                <wp:inline distT="0" distB="0" distL="0" distR="0" wp14:anchorId="0F1DE57B" wp14:editId="08F94F57">
+                <wp:inline distT="0" distB="0" distL="0" distR="0" wp14:anchorId="35452DE1" wp14:editId="39FDF149">
                   <wp:extent cx="955040" cy="955040"/>
                   <wp:effectExtent l="0" t="0" r="0" b="0"/>
                   <wp:docPr id="294" name="Picture 294" descr="C:\Users\Valued Customer\Documents\GitHub\sa967st.github.io\images\wvls_ll\A4.png"/>
@@ -589,7 +591,7 @@
                 <w:szCs w:val="19"/>
               </w:rPr>
               <w:drawing>
-                <wp:inline distT="0" distB="0" distL="0" distR="0" wp14:anchorId="5F658429" wp14:editId="548C04A4">
+                <wp:inline distT="0" distB="0" distL="0" distR="0" wp14:anchorId="5E1E45DC" wp14:editId="4A6B0441">
                   <wp:extent cx="955040" cy="955040"/>
                   <wp:effectExtent l="0" t="0" r="0" b="0"/>
                   <wp:docPr id="295" name="Picture 295" descr="C:\Users\Valued Customer\Documents\GitHub\sa967st.github.io\images\wvls_ll\A5.png"/>
@@ -726,7 +728,7 @@
                 <w:szCs w:val="19"/>
               </w:rPr>
               <w:drawing>
-                <wp:inline distT="0" distB="0" distL="0" distR="0" wp14:anchorId="1A9AE910" wp14:editId="43EBCA5A">
+                <wp:inline distT="0" distB="0" distL="0" distR="0" wp14:anchorId="068F0AB5" wp14:editId="389A741B">
                   <wp:extent cx="955040" cy="955040"/>
                   <wp:effectExtent l="0" t="0" r="0" b="0"/>
                   <wp:docPr id="296" name="Picture 296" descr="C:\Users\Valued Customer\Documents\GitHub\sa967st.github.io\images\wvls_ll\A6.png"/>
@@ -863,7 +865,7 @@
                 <w:szCs w:val="19"/>
               </w:rPr>
               <w:drawing>
-                <wp:inline distT="0" distB="0" distL="0" distR="0" wp14:anchorId="47BEB9BC" wp14:editId="7AE82F5E">
+                <wp:inline distT="0" distB="0" distL="0" distR="0" wp14:anchorId="18650C0C" wp14:editId="778BF2D6">
                   <wp:extent cx="955040" cy="955040"/>
                   <wp:effectExtent l="0" t="0" r="0" b="0"/>
                   <wp:docPr id="297" name="Picture 297" descr="C:\Users\Valued Customer\Documents\GitHub\sa967st.github.io\images\wvls_ll\A7.png"/>
@@ -981,7 +983,7 @@
                 <w:szCs w:val="19"/>
               </w:rPr>
               <w:drawing>
-                <wp:inline distT="0" distB="0" distL="0" distR="0" wp14:anchorId="53D1D27A" wp14:editId="338483D6">
+                <wp:inline distT="0" distB="0" distL="0" distR="0" wp14:anchorId="4EEFEAB6" wp14:editId="650C2267">
                   <wp:extent cx="955040" cy="955040"/>
                   <wp:effectExtent l="0" t="0" r="0" b="0"/>
                   <wp:docPr id="323" name="Picture 323" descr="C:\Users\Valued Customer\Documents\GitHub\sa967st.github.io\images\wvls_ll\A8.png"/>
@@ -1118,7 +1120,7 @@
                 <w:szCs w:val="19"/>
               </w:rPr>
               <w:drawing>
-                <wp:inline distT="0" distB="0" distL="0" distR="0" wp14:anchorId="7DC289B2" wp14:editId="2B297384">
+                <wp:inline distT="0" distB="0" distL="0" distR="0" wp14:anchorId="1D90C4E7" wp14:editId="55DE9295">
                   <wp:extent cx="955040" cy="955040"/>
                   <wp:effectExtent l="0" t="0" r="0" b="0"/>
                   <wp:docPr id="324" name="Picture 324" descr="C:\Users\Valued Customer\Documents\GitHub\sa967st.github.io\images\wvls_ll\A9.png"/>
@@ -1255,7 +1257,7 @@
                 <w:szCs w:val="19"/>
               </w:rPr>
               <w:drawing>
-                <wp:inline distT="0" distB="0" distL="0" distR="0" wp14:anchorId="7041608C" wp14:editId="1721D3A6">
+                <wp:inline distT="0" distB="0" distL="0" distR="0" wp14:anchorId="56AA2E9A" wp14:editId="59CAA6EE">
                   <wp:extent cx="955040" cy="955040"/>
                   <wp:effectExtent l="0" t="0" r="0" b="0"/>
                   <wp:docPr id="325" name="Picture 325" descr="C:\Users\Valued Customer\Documents\GitHub\sa967st.github.io\images\wvls_ll\A10.png"/>
@@ -1392,7 +1394,7 @@
                 <w:szCs w:val="19"/>
               </w:rPr>
               <w:drawing>
-                <wp:inline distT="0" distB="0" distL="0" distR="0" wp14:anchorId="07C1334B" wp14:editId="19D96943">
+                <wp:inline distT="0" distB="0" distL="0" distR="0" wp14:anchorId="4E72E242" wp14:editId="285EEA1A">
                   <wp:extent cx="955040" cy="955040"/>
                   <wp:effectExtent l="0" t="0" r="0" b="0"/>
                   <wp:docPr id="326" name="Picture 326" descr="C:\Users\Valued Customer\Documents\GitHub\sa967st.github.io\images\wvls_ll\A11.png"/>
@@ -1508,7 +1510,7 @@
                 <w:szCs w:val="19"/>
               </w:rPr>
               <w:drawing>
-                <wp:inline distT="0" distB="0" distL="0" distR="0" wp14:anchorId="44A7FED7" wp14:editId="7BE84D3A">
+                <wp:inline distT="0" distB="0" distL="0" distR="0" wp14:anchorId="5C479F0A" wp14:editId="42AD3A4B">
                   <wp:extent cx="955040" cy="955040"/>
                   <wp:effectExtent l="0" t="0" r="0" b="0"/>
                   <wp:docPr id="327" name="Picture 327" descr="C:\Users\Valued Customer\Documents\GitHub\sa967st.github.io\images\wvls_ll\A12.png"/>
@@ -1645,7 +1647,7 @@
                 <w:szCs w:val="19"/>
               </w:rPr>
               <w:drawing>
-                <wp:inline distT="0" distB="0" distL="0" distR="0" wp14:anchorId="19E7A315" wp14:editId="66681D97">
+                <wp:inline distT="0" distB="0" distL="0" distR="0" wp14:anchorId="0AA22C29" wp14:editId="0A84DD5E">
                   <wp:extent cx="955040" cy="955040"/>
                   <wp:effectExtent l="0" t="0" r="0" b="0"/>
                   <wp:docPr id="328" name="Picture 328" descr="C:\Users\Valued Customer\Documents\GitHub\sa967st.github.io\images\wvls_ll\A13.png"/>
@@ -1782,7 +1784,7 @@
                 <w:szCs w:val="19"/>
               </w:rPr>
               <w:drawing>
-                <wp:inline distT="0" distB="0" distL="0" distR="0" wp14:anchorId="43441634" wp14:editId="26149565">
+                <wp:inline distT="0" distB="0" distL="0" distR="0" wp14:anchorId="262D02AB" wp14:editId="27CC1158">
                   <wp:extent cx="955040" cy="955040"/>
                   <wp:effectExtent l="0" t="0" r="0" b="0"/>
                   <wp:docPr id="329" name="Picture 329" descr="C:\Users\Valued Customer\Documents\GitHub\sa967st.github.io\images\wvls_ll\A14.png"/>
@@ -1921,7 +1923,7 @@
                 <w:szCs w:val="19"/>
               </w:rPr>
               <w:drawing>
-                <wp:inline distT="0" distB="0" distL="0" distR="0" wp14:anchorId="0B520E3C" wp14:editId="65F8D7E8">
+                <wp:inline distT="0" distB="0" distL="0" distR="0" wp14:anchorId="5AC231C9" wp14:editId="66FCDD89">
                   <wp:extent cx="955040" cy="955040"/>
                   <wp:effectExtent l="0" t="0" r="0" b="0"/>
                   <wp:docPr id="330" name="Picture 330" descr="C:\Users\Valued Customer\Documents\GitHub\sa967st.github.io\images\wvls_ll\A15.png"/>
@@ -2058,7 +2060,7 @@
                 <w:szCs w:val="19"/>
               </w:rPr>
               <w:drawing>
-                <wp:inline distT="0" distB="0" distL="0" distR="0" wp14:anchorId="167FBD65" wp14:editId="3D918490">
+                <wp:inline distT="0" distB="0" distL="0" distR="0" wp14:anchorId="0DCBB1BB" wp14:editId="5A6E080E">
                   <wp:extent cx="955040" cy="955040"/>
                   <wp:effectExtent l="0" t="0" r="0" b="0"/>
                   <wp:docPr id="331" name="Picture 331" descr="C:\Users\Valued Customer\Documents\GitHub\sa967st.github.io\images\wvls_ll\A16.png"/>
@@ -2195,7 +2197,7 @@
                 <w:szCs w:val="19"/>
               </w:rPr>
               <w:drawing>
-                <wp:inline distT="0" distB="0" distL="0" distR="0" wp14:anchorId="12975CFC" wp14:editId="53D6ECC3">
+                <wp:inline distT="0" distB="0" distL="0" distR="0" wp14:anchorId="4A37F8F9" wp14:editId="605733E8">
                   <wp:extent cx="955040" cy="955040"/>
                   <wp:effectExtent l="0" t="0" r="0" b="0"/>
                   <wp:docPr id="332" name="Picture 332" descr="C:\Users\Valued Customer\Documents\GitHub\sa967st.github.io\images\wvls_ll\A17.png"/>
@@ -2332,7 +2334,7 @@
                 <w:szCs w:val="19"/>
               </w:rPr>
               <w:drawing>
-                <wp:inline distT="0" distB="0" distL="0" distR="0" wp14:anchorId="7745DE09" wp14:editId="4E64005F">
+                <wp:inline distT="0" distB="0" distL="0" distR="0" wp14:anchorId="0C6F481E" wp14:editId="242E4B8A">
                   <wp:extent cx="955040" cy="955040"/>
                   <wp:effectExtent l="0" t="0" r="0" b="0"/>
                   <wp:docPr id="333" name="Picture 333" descr="C:\Users\Valued Customer\Documents\GitHub\sa967st.github.io\images\wvls_ll\A18.png"/>
@@ -2469,7 +2471,7 @@
                 <w:szCs w:val="19"/>
               </w:rPr>
               <w:drawing>
-                <wp:inline distT="0" distB="0" distL="0" distR="0" wp14:anchorId="6D6F1526" wp14:editId="598B4E6F">
+                <wp:inline distT="0" distB="0" distL="0" distR="0" wp14:anchorId="1F14C028" wp14:editId="7A1C7BE5">
                   <wp:extent cx="955040" cy="955040"/>
                   <wp:effectExtent l="0" t="0" r="0" b="0"/>
                   <wp:docPr id="334" name="Picture 334" descr="C:\Users\Valued Customer\Documents\GitHub\sa967st.github.io\images\wvls_ll\A19.png"/>
@@ -2585,7 +2587,7 @@
                 <w:szCs w:val="19"/>
               </w:rPr>
               <w:drawing>
-                <wp:inline distT="0" distB="0" distL="0" distR="0" wp14:anchorId="504CED70" wp14:editId="323DB7DB">
+                <wp:inline distT="0" distB="0" distL="0" distR="0" wp14:anchorId="31C9F754" wp14:editId="2C22242A">
                   <wp:extent cx="955040" cy="955040"/>
                   <wp:effectExtent l="0" t="0" r="0" b="0"/>
                   <wp:docPr id="335" name="Picture 335" descr="C:\Users\Valued Customer\Documents\GitHub\sa967st.github.io\images\wvls_ll\A20.png"/>
@@ -2722,7 +2724,7 @@
                 <w:szCs w:val="19"/>
               </w:rPr>
               <w:drawing>
-                <wp:inline distT="0" distB="0" distL="0" distR="0" wp14:anchorId="04C3220E" wp14:editId="4CFE303A">
+                <wp:inline distT="0" distB="0" distL="0" distR="0" wp14:anchorId="34D22026" wp14:editId="7C2810D1">
                   <wp:extent cx="955040" cy="955040"/>
                   <wp:effectExtent l="0" t="0" r="0" b="0"/>
                   <wp:docPr id="336" name="Picture 336" descr="C:\Users\Valued Customer\Documents\GitHub\sa967st.github.io\images\wvls_ll\A21.png"/>
@@ -2861,7 +2863,7 @@
                 <w:szCs w:val="19"/>
               </w:rPr>
               <w:drawing>
-                <wp:inline distT="0" distB="0" distL="0" distR="0" wp14:anchorId="3EB327EB" wp14:editId="7A0F2EA5">
+                <wp:inline distT="0" distB="0" distL="0" distR="0" wp14:anchorId="281A18EA" wp14:editId="0C3A8D92">
                   <wp:extent cx="955040" cy="955040"/>
                   <wp:effectExtent l="0" t="0" r="0" b="0"/>
                   <wp:docPr id="337" name="Picture 337" descr="C:\Users\Valued Customer\Documents\GitHub\sa967st.github.io\images\wvls_ll\A22.png"/>
@@ -2987,7 +2989,7 @@
                 <w:szCs w:val="19"/>
               </w:rPr>
               <w:drawing>
-                <wp:inline distT="0" distB="0" distL="0" distR="0" wp14:anchorId="337D6CB3" wp14:editId="6DBFD322">
+                <wp:inline distT="0" distB="0" distL="0" distR="0" wp14:anchorId="3D55D53C" wp14:editId="20E2254E">
                   <wp:extent cx="955040" cy="955040"/>
                   <wp:effectExtent l="0" t="0" r="0" b="0"/>
                   <wp:docPr id="338" name="Picture 338" descr="C:\Users\Valued Customer\Documents\GitHub\sa967st.github.io\images\wvls_ll\A23.png"/>
@@ -3113,7 +3115,7 @@
                 <w:szCs w:val="19"/>
               </w:rPr>
               <w:drawing>
-                <wp:inline distT="0" distB="0" distL="0" distR="0" wp14:anchorId="7313C3D2" wp14:editId="584C54E3">
+                <wp:inline distT="0" distB="0" distL="0" distR="0" wp14:anchorId="1EBDF841" wp14:editId="78E9A40F">
                   <wp:extent cx="955040" cy="955040"/>
                   <wp:effectExtent l="0" t="0" r="0" b="0"/>
                   <wp:docPr id="339" name="Picture 339" descr="C:\Users\Valued Customer\Documents\GitHub\sa967st.github.io\images\wvls_ll\A24.png"/>
@@ -3239,7 +3241,7 @@
                 <w:szCs w:val="19"/>
               </w:rPr>
               <w:drawing>
-                <wp:inline distT="0" distB="0" distL="0" distR="0" wp14:anchorId="03615D36" wp14:editId="4941A4CD">
+                <wp:inline distT="0" distB="0" distL="0" distR="0" wp14:anchorId="3647DA79" wp14:editId="7D9513B8">
                   <wp:extent cx="955040" cy="955040"/>
                   <wp:effectExtent l="0" t="0" r="0" b="0"/>
                   <wp:docPr id="340" name="Picture 340" descr="C:\Users\Valued Customer\Documents\GitHub\sa967st.github.io\images\wvls_ll\A25.png"/>
@@ -3365,7 +3367,7 @@
                 <w:szCs w:val="19"/>
               </w:rPr>
               <w:drawing>
-                <wp:inline distT="0" distB="0" distL="0" distR="0" wp14:anchorId="765C318C" wp14:editId="49E5C956">
+                <wp:inline distT="0" distB="0" distL="0" distR="0" wp14:anchorId="5B2269C9" wp14:editId="52412C3E">
                   <wp:extent cx="955040" cy="955040"/>
                   <wp:effectExtent l="0" t="0" r="0" b="0"/>
                   <wp:docPr id="341" name="Picture 341" descr="C:\Users\Valued Customer\Documents\GitHub\sa967st.github.io\images\wvls_ll\A26.png"/>
@@ -3491,7 +3493,7 @@
                 <w:szCs w:val="19"/>
               </w:rPr>
               <w:drawing>
-                <wp:inline distT="0" distB="0" distL="0" distR="0" wp14:anchorId="0F69BD4A" wp14:editId="668F7993">
+                <wp:inline distT="0" distB="0" distL="0" distR="0" wp14:anchorId="294B39C4" wp14:editId="45F3D59E">
                   <wp:extent cx="955040" cy="955040"/>
                   <wp:effectExtent l="0" t="0" r="0" b="0"/>
                   <wp:docPr id="342" name="Picture 342" descr="C:\Users\Valued Customer\Documents\GitHub\sa967st.github.io\images\wvls_ll\A27.png"/>
@@ -3680,7 +3682,7 @@
                 <w:szCs w:val="19"/>
               </w:rPr>
               <w:drawing>
-                <wp:inline distT="0" distB="0" distL="0" distR="0" wp14:anchorId="60698949" wp14:editId="4BC4998C">
+                <wp:inline distT="0" distB="0" distL="0" distR="0" wp14:anchorId="690B4A1B" wp14:editId="7126D5BB">
                   <wp:extent cx="955040" cy="955040"/>
                   <wp:effectExtent l="0" t="0" r="0" b="0"/>
                   <wp:docPr id="343" name="Picture 343" descr="C:\Users\Valued Customer\Documents\GitHub\sa967st.github.io\images\wvls_ll\B1.png"/>
@@ -3819,7 +3821,7 @@
                 <w:szCs w:val="19"/>
               </w:rPr>
               <w:drawing>
-                <wp:inline distT="0" distB="0" distL="0" distR="0" wp14:anchorId="23E68D7F" wp14:editId="5ECF0E16">
+                <wp:inline distT="0" distB="0" distL="0" distR="0" wp14:anchorId="79E264A9" wp14:editId="7D3C9FCD">
                   <wp:extent cx="955040" cy="955040"/>
                   <wp:effectExtent l="0" t="0" r="0" b="0"/>
                   <wp:docPr id="344" name="Picture 344" descr="C:\Users\Valued Customer\Documents\GitHub\sa967st.github.io\images\wvls_ll\B2.png"/>
@@ -3937,7 +3939,7 @@
                 <w:szCs w:val="19"/>
               </w:rPr>
               <w:drawing>
-                <wp:inline distT="0" distB="0" distL="0" distR="0" wp14:anchorId="3DE8B018" wp14:editId="22B85B24">
+                <wp:inline distT="0" distB="0" distL="0" distR="0" wp14:anchorId="19CB77C8" wp14:editId="2DBEF452">
                   <wp:extent cx="955040" cy="955040"/>
                   <wp:effectExtent l="0" t="0" r="0" b="0"/>
                   <wp:docPr id="298" name="Picture 298" descr="C:\Users\Valued Customer\Documents\GitHub\sa967st.github.io\images\wvls_ll\B3.png"/>
@@ -4076,7 +4078,7 @@
                 <w:szCs w:val="19"/>
               </w:rPr>
               <w:drawing>
-                <wp:inline distT="0" distB="0" distL="0" distR="0" wp14:anchorId="6F2D88EB" wp14:editId="40EA84C0">
+                <wp:inline distT="0" distB="0" distL="0" distR="0" wp14:anchorId="11AFBE44" wp14:editId="1E22ED54">
                   <wp:extent cx="955040" cy="955040"/>
                   <wp:effectExtent l="0" t="0" r="0" b="0"/>
                   <wp:docPr id="299" name="Picture 299" descr="C:\Users\Valued Customer\Documents\GitHub\sa967st.github.io\images\wvls_ll\B4.png"/>
@@ -4215,7 +4217,7 @@
                 <w:szCs w:val="19"/>
               </w:rPr>
               <w:drawing>
-                <wp:inline distT="0" distB="0" distL="0" distR="0" wp14:anchorId="59249936" wp14:editId="6C168F25">
+                <wp:inline distT="0" distB="0" distL="0" distR="0" wp14:anchorId="3CF772F4" wp14:editId="7C01C065">
                   <wp:extent cx="955040" cy="955040"/>
                   <wp:effectExtent l="0" t="0" r="0" b="0"/>
                   <wp:docPr id="300" name="Picture 300" descr="C:\Users\Valued Customer\Documents\GitHub\sa967st.github.io\images\wvls_ll\B5.png"/>
@@ -4354,7 +4356,7 @@
                 <w:szCs w:val="19"/>
               </w:rPr>
               <w:drawing>
-                <wp:inline distT="0" distB="0" distL="0" distR="0" wp14:anchorId="70B6FA53" wp14:editId="36AE30E6">
+                <wp:inline distT="0" distB="0" distL="0" distR="0" wp14:anchorId="6A3EE703" wp14:editId="0A3155E7">
                   <wp:extent cx="955040" cy="955040"/>
                   <wp:effectExtent l="0" t="0" r="0" b="0"/>
                   <wp:docPr id="301" name="Picture 301" descr="C:\Users\Valued Customer\Documents\GitHub\sa967st.github.io\images\wvls_ll\B6.png"/>
@@ -4492,7 +4494,7 @@
                 <w:szCs w:val="19"/>
               </w:rPr>
               <w:drawing>
-                <wp:inline distT="0" distB="0" distL="0" distR="0" wp14:anchorId="20F214F5" wp14:editId="021AD11A">
+                <wp:inline distT="0" distB="0" distL="0" distR="0" wp14:anchorId="21B94368" wp14:editId="5B5BA101">
                   <wp:extent cx="955040" cy="955040"/>
                   <wp:effectExtent l="0" t="0" r="0" b="0"/>
                   <wp:docPr id="302" name="Picture 302" descr="C:\Users\Valued Customer\Documents\GitHub\sa967st.github.io\images\wvls_ll\B7.png"/>
@@ -4600,7 +4602,7 @@
                 <w:szCs w:val="19"/>
               </w:rPr>
               <w:drawing>
-                <wp:inline distT="0" distB="0" distL="0" distR="0" wp14:anchorId="4C0FF7DE" wp14:editId="1BA4CB41">
+                <wp:inline distT="0" distB="0" distL="0" distR="0" wp14:anchorId="653C945A" wp14:editId="60143D99">
                   <wp:extent cx="955040" cy="955040"/>
                   <wp:effectExtent l="0" t="0" r="0" b="0"/>
                   <wp:docPr id="304" name="Picture 304" descr="C:\Users\Valued Customer\Documents\GitHub\sa967st.github.io\images\wvls_ll\B8.png"/>
@@ -4739,7 +4741,7 @@
                 <w:szCs w:val="19"/>
               </w:rPr>
               <w:drawing>
-                <wp:inline distT="0" distB="0" distL="0" distR="0" wp14:anchorId="102C381C" wp14:editId="0B714046">
+                <wp:inline distT="0" distB="0" distL="0" distR="0" wp14:anchorId="038C0EEC" wp14:editId="2F251C46">
                   <wp:extent cx="955040" cy="955040"/>
                   <wp:effectExtent l="0" t="0" r="0" b="0"/>
                   <wp:docPr id="305" name="Picture 305" descr="C:\Users\Valued Customer\Documents\GitHub\sa967st.github.io\images\wvls_ll\B9.png"/>
@@ -4878,7 +4880,7 @@
                 <w:szCs w:val="19"/>
               </w:rPr>
               <w:drawing>
-                <wp:inline distT="0" distB="0" distL="0" distR="0" wp14:anchorId="6F0D32DC" wp14:editId="68651A54">
+                <wp:inline distT="0" distB="0" distL="0" distR="0" wp14:anchorId="3DBA672C" wp14:editId="3314D03D">
                   <wp:extent cx="955040" cy="955040"/>
                   <wp:effectExtent l="0" t="0" r="0" b="0"/>
                   <wp:docPr id="306" name="Picture 306" descr="C:\Users\Valued Customer\Documents\GitHub\sa967st.github.io\images\wvls_ll\B10.png"/>
@@ -5017,7 +5019,7 @@
                 <w:szCs w:val="19"/>
               </w:rPr>
               <w:drawing>
-                <wp:inline distT="0" distB="0" distL="0" distR="0" wp14:anchorId="0C059038" wp14:editId="4C7A5A2F">
+                <wp:inline distT="0" distB="0" distL="0" distR="0" wp14:anchorId="4085720D" wp14:editId="5A7537E9">
                   <wp:extent cx="955040" cy="955040"/>
                   <wp:effectExtent l="0" t="0" r="0" b="0"/>
                   <wp:docPr id="303" name="Picture 303" descr="C:\Users\Valued Customer\Documents\GitHub\sa967st.github.io\images\wvls_ll\B8..png"/>
@@ -5135,7 +5137,7 @@
                 <w:szCs w:val="19"/>
               </w:rPr>
               <w:drawing>
-                <wp:inline distT="0" distB="0" distL="0" distR="0" wp14:anchorId="5F7B2FA4" wp14:editId="13DF8FB5">
+                <wp:inline distT="0" distB="0" distL="0" distR="0" wp14:anchorId="5DEEC1A8" wp14:editId="2B8825F8">
                   <wp:extent cx="955040" cy="955040"/>
                   <wp:effectExtent l="0" t="0" r="0" b="0"/>
                   <wp:docPr id="307" name="Picture 307" descr="C:\Users\Valued Customer\Documents\GitHub\sa967st.github.io\images\wvls_ll\B12.png"/>
@@ -5274,7 +5276,7 @@
                 <w:szCs w:val="19"/>
               </w:rPr>
               <w:drawing>
-                <wp:inline distT="0" distB="0" distL="0" distR="0" wp14:anchorId="038E9EA4" wp14:editId="1168B5C0">
+                <wp:inline distT="0" distB="0" distL="0" distR="0" wp14:anchorId="21257011" wp14:editId="3448EEE7">
                   <wp:extent cx="955040" cy="955040"/>
                   <wp:effectExtent l="0" t="0" r="0" b="0"/>
                   <wp:docPr id="308" name="Picture 308" descr="C:\Users\Valued Customer\Documents\GitHub\sa967st.github.io\images\wvls_ll\B13.png"/>
@@ -5413,7 +5415,7 @@
                 <w:szCs w:val="19"/>
               </w:rPr>
               <w:drawing>
-                <wp:inline distT="0" distB="0" distL="0" distR="0" wp14:anchorId="44A0B0CF" wp14:editId="63ABC3DF">
+                <wp:inline distT="0" distB="0" distL="0" distR="0" wp14:anchorId="6D01ECA1" wp14:editId="7DDFDF16">
                   <wp:extent cx="955040" cy="955040"/>
                   <wp:effectExtent l="0" t="0" r="0" b="0"/>
                   <wp:docPr id="309" name="Picture 309" descr="C:\Users\Valued Customer\Documents\GitHub\sa967st.github.io\images\wvls_ll\B14.png"/>
@@ -5555,7 +5557,7 @@
                 <w:szCs w:val="19"/>
               </w:rPr>
               <w:drawing>
-                <wp:inline distT="0" distB="0" distL="0" distR="0" wp14:anchorId="7E18E9F5" wp14:editId="1CD46114">
+                <wp:inline distT="0" distB="0" distL="0" distR="0" wp14:anchorId="107E3FEA" wp14:editId="56669D4B">
                   <wp:extent cx="955040" cy="955040"/>
                   <wp:effectExtent l="0" t="0" r="0" b="0"/>
                   <wp:docPr id="310" name="Picture 310" descr="C:\Users\Valued Customer\Documents\GitHub\sa967st.github.io\images\wvls_ll\B15.png"/>
@@ -5694,7 +5696,7 @@
                 <w:szCs w:val="19"/>
               </w:rPr>
               <w:drawing>
-                <wp:inline distT="0" distB="0" distL="0" distR="0" wp14:anchorId="6B48E375" wp14:editId="664B00C1">
+                <wp:inline distT="0" distB="0" distL="0" distR="0" wp14:anchorId="39AD234F" wp14:editId="4230581A">
                   <wp:extent cx="955040" cy="955040"/>
                   <wp:effectExtent l="0" t="0" r="0" b="0"/>
                   <wp:docPr id="311" name="Picture 311" descr="C:\Users\Valued Customer\Documents\GitHub\sa967st.github.io\images\wvls_ll\B16.png"/>
@@ -5833,7 +5835,7 @@
                 <w:szCs w:val="19"/>
               </w:rPr>
               <w:drawing>
-                <wp:inline distT="0" distB="0" distL="0" distR="0" wp14:anchorId="317AD611" wp14:editId="50731734">
+                <wp:inline distT="0" distB="0" distL="0" distR="0" wp14:anchorId="53B0C572" wp14:editId="3F9384C0">
                   <wp:extent cx="955040" cy="955040"/>
                   <wp:effectExtent l="0" t="0" r="0" b="0"/>
                   <wp:docPr id="312" name="Picture 312" descr="C:\Users\Valued Customer\Documents\GitHub\sa967st.github.io\images\wvls_ll\B17.png"/>
@@ -5972,7 +5974,7 @@
                 <w:szCs w:val="19"/>
               </w:rPr>
               <w:drawing>
-                <wp:inline distT="0" distB="0" distL="0" distR="0" wp14:anchorId="438C7239" wp14:editId="7E06DBE1">
+                <wp:inline distT="0" distB="0" distL="0" distR="0" wp14:anchorId="19588787" wp14:editId="74540E59">
                   <wp:extent cx="955040" cy="955040"/>
                   <wp:effectExtent l="0" t="0" r="0" b="0"/>
                   <wp:docPr id="313" name="Picture 313" descr="C:\Users\Valued Customer\Documents\GitHub\sa967st.github.io\images\wvls_ll\B18.png"/>
@@ -6111,7 +6113,7 @@
                 <w:szCs w:val="19"/>
               </w:rPr>
               <w:drawing>
-                <wp:inline distT="0" distB="0" distL="0" distR="0" wp14:anchorId="58DD9D22" wp14:editId="48E1FC77">
+                <wp:inline distT="0" distB="0" distL="0" distR="0" wp14:anchorId="57B75109" wp14:editId="2EACA4E8">
                   <wp:extent cx="955040" cy="955040"/>
                   <wp:effectExtent l="0" t="0" r="0" b="0"/>
                   <wp:docPr id="314" name="Picture 314" descr="C:\Users\Valued Customer\Documents\GitHub\sa967st.github.io\images\wvls_ll\B19.png"/>
@@ -6229,7 +6231,7 @@
                 <w:szCs w:val="19"/>
               </w:rPr>
               <w:drawing>
-                <wp:inline distT="0" distB="0" distL="0" distR="0" wp14:anchorId="209F3647" wp14:editId="16F1FB7E">
+                <wp:inline distT="0" distB="0" distL="0" distR="0" wp14:anchorId="303F1B91" wp14:editId="001167DD">
                   <wp:extent cx="955040" cy="955040"/>
                   <wp:effectExtent l="0" t="0" r="0" b="0"/>
                   <wp:docPr id="315" name="Picture 315" descr="C:\Users\Valued Customer\Documents\GitHub\sa967st.github.io\images\wvls_ll\B20.png"/>
@@ -6368,7 +6370,7 @@
                 <w:szCs w:val="19"/>
               </w:rPr>
               <w:drawing>
-                <wp:inline distT="0" distB="0" distL="0" distR="0" wp14:anchorId="514F58CE" wp14:editId="6C0EA7AE">
+                <wp:inline distT="0" distB="0" distL="0" distR="0" wp14:anchorId="36CA4920" wp14:editId="0964212E">
                   <wp:extent cx="955040" cy="955040"/>
                   <wp:effectExtent l="0" t="0" r="0" b="0"/>
                   <wp:docPr id="316" name="Picture 316" descr="C:\Users\Valued Customer\Documents\GitHub\sa967st.github.io\images\wvls_ll\B21.png"/>
@@ -6510,7 +6512,7 @@
                 <w:szCs w:val="19"/>
               </w:rPr>
               <w:drawing>
-                <wp:inline distT="0" distB="0" distL="0" distR="0" wp14:anchorId="2C9D85A4" wp14:editId="321CA1CC">
+                <wp:inline distT="0" distB="0" distL="0" distR="0" wp14:anchorId="61598693" wp14:editId="428C9D54">
                   <wp:extent cx="955040" cy="955040"/>
                   <wp:effectExtent l="0" t="0" r="0" b="0"/>
                   <wp:docPr id="317" name="Picture 317" descr="C:\Users\Valued Customer\Documents\GitHub\sa967st.github.io\images\wvls_ll\B22.png"/>
@@ -6649,7 +6651,7 @@
                 <w:szCs w:val="19"/>
               </w:rPr>
               <w:drawing>
-                <wp:inline distT="0" distB="0" distL="0" distR="0" wp14:anchorId="776B4DFC" wp14:editId="6A9BC524">
+                <wp:inline distT="0" distB="0" distL="0" distR="0" wp14:anchorId="277C76E2" wp14:editId="6CE98DFF">
                   <wp:extent cx="955040" cy="955040"/>
                   <wp:effectExtent l="0" t="0" r="0" b="0"/>
                   <wp:docPr id="318" name="Picture 318" descr="C:\Users\Valued Customer\Documents\GitHub\sa967st.github.io\images\wvls_ll\B23.png"/>
@@ -6788,7 +6790,7 @@
                 <w:szCs w:val="19"/>
               </w:rPr>
               <w:drawing>
-                <wp:inline distT="0" distB="0" distL="0" distR="0" wp14:anchorId="56376B9B" wp14:editId="2727FF70">
+                <wp:inline distT="0" distB="0" distL="0" distR="0" wp14:anchorId="56F95DEE" wp14:editId="37955BB0">
                   <wp:extent cx="955040" cy="955040"/>
                   <wp:effectExtent l="0" t="0" r="0" b="0"/>
                   <wp:docPr id="319" name="Picture 319" descr="C:\Users\Valued Customer\Documents\GitHub\sa967st.github.io\images\wvls_ll\B24.png"/>
@@ -6927,7 +6929,7 @@
                 <w:szCs w:val="19"/>
               </w:rPr>
               <w:drawing>
-                <wp:inline distT="0" distB="0" distL="0" distR="0" wp14:anchorId="6851C06F" wp14:editId="235060A8">
+                <wp:inline distT="0" distB="0" distL="0" distR="0" wp14:anchorId="77EB3BD0" wp14:editId="16628257">
                   <wp:extent cx="955040" cy="955040"/>
                   <wp:effectExtent l="0" t="0" r="0" b="0"/>
                   <wp:docPr id="320" name="Picture 320" descr="C:\Users\Valued Customer\Documents\GitHub\sa967st.github.io\images\wvls_ll\B25.png"/>
@@ -7066,7 +7068,7 @@
                 <w:szCs w:val="19"/>
               </w:rPr>
               <w:drawing>
-                <wp:inline distT="0" distB="0" distL="0" distR="0" wp14:anchorId="2DD69392" wp14:editId="1BE80868">
+                <wp:inline distT="0" distB="0" distL="0" distR="0" wp14:anchorId="5C2F0D1C" wp14:editId="1416CC48">
                   <wp:extent cx="955040" cy="955040"/>
                   <wp:effectExtent l="0" t="0" r="0" b="0"/>
                   <wp:docPr id="321" name="Picture 321" descr="C:\Users\Valued Customer\Documents\GitHub\sa967st.github.io\images\wvls_ll\B26.png"/>
@@ -7205,7 +7207,7 @@
                 <w:szCs w:val="19"/>
               </w:rPr>
               <w:drawing>
-                <wp:inline distT="0" distB="0" distL="0" distR="0" wp14:anchorId="6F5AF2B3" wp14:editId="0F1DBA03">
+                <wp:inline distT="0" distB="0" distL="0" distR="0" wp14:anchorId="49A7A938" wp14:editId="401392A0">
                   <wp:extent cx="955040" cy="955040"/>
                   <wp:effectExtent l="0" t="0" r="0" b="0"/>
                   <wp:docPr id="322" name="Picture 322" descr="C:\Users\Valued Customer\Documents\GitHub\sa967st.github.io\images\wvls_ll\B27.png"/>
@@ -7298,8 +7300,6 @@
                 <w:szCs w:val="19"/>
               </w:rPr>
             </w:pPr>
-            <w:bookmarkStart w:id="0" w:name="_GoBack"/>
-            <w:bookmarkEnd w:id="0"/>
             <w:r>
               <w:rPr>
                 <w:rFonts w:ascii="Verdana" w:eastAsia="Times New Roman" w:hAnsi="Verdana" w:cs="Consolas"/>
@@ -8374,7 +8374,7 @@
 </file>
 
 <file path=customXml/itemProps1.xml><?xml version="1.0" encoding="utf-8"?>
-<ds:datastoreItem xmlns:ds="http://schemas.openxmlformats.org/officeDocument/2006/customXml" ds:itemID="{6B85BB59-E482-4B92-B636-09F71BC0B8B4}">
+<ds:datastoreItem xmlns:ds="http://schemas.openxmlformats.org/officeDocument/2006/customXml" ds:itemID="{C6074970-84F9-4C9C-8ED9-EF02A1FB917A}">
   <ds:schemaRefs>
     <ds:schemaRef ds:uri="http://schemas.openxmlformats.org/officeDocument/2006/bibliography"/>
   </ds:schemaRefs>

</xml_diff>